<commit_message>
Seperate responsabilites for creation or modification of authors, books, categories entities
</commit_message>
<xml_diff>
--- a/Log.docx
+++ b/Log.docx
@@ -4,6 +4,187 @@
   <w:body>
     <w:p>
       <w:pPr>
+        <w:ind w:firstLine="708"/>
+        <w:rPr>
+          <w:u w:val="single"/>
+        </w:rPr>
+      </w:pPr>
+      <w:proofErr w:type="spellStart"/>
+      <w:r>
+        <w:rPr>
+          <w:u w:val="single"/>
+        </w:rPr>
+        <w:t>lements</w:t>
+      </w:r>
+      <w:proofErr w:type="spellEnd"/>
+      <w:r>
+        <w:rPr>
+          <w:u w:val="single"/>
+        </w:rPr>
+        <w:t xml:space="preserve"> ajoutés en plus par rapport aux consignes : </w:t>
+      </w:r>
+    </w:p>
+    <w:p>
+      <w:pPr>
+        <w:pStyle w:val="Paragraphedeliste"/>
+        <w:numPr>
+          <w:ilvl w:val="0"/>
+          <w:numId w:val="2"/>
+        </w:numPr>
+      </w:pPr>
+      <w:r>
+        <w:t>Un signe de panier associé à chaque utilisateur.</w:t>
+      </w:r>
+      <w:r>
+        <w:t xml:space="preserve"> Chaque utilisateur </w:t>
+      </w:r>
+      <w:r>
+        <w:t xml:space="preserve">a un panier qui peut recevoir des livres, calculer des prix, gérer des quantités. Quand l’utilisateur se connecte, il retrouve son panier. </w:t>
+      </w:r>
+    </w:p>
+    <w:p>
+      <w:pPr>
+        <w:pStyle w:val="Paragraphedeliste"/>
+        <w:numPr>
+          <w:ilvl w:val="0"/>
+          <w:numId w:val="2"/>
+        </w:numPr>
+      </w:pPr>
+      <w:r>
+        <w:t xml:space="preserve">Un système de privilèges. J’ai fait une table </w:t>
+      </w:r>
+      <w:proofErr w:type="spellStart"/>
+      <w:r>
+        <w:t>status</w:t>
+      </w:r>
+      <w:proofErr w:type="spellEnd"/>
+      <w:r>
+        <w:t xml:space="preserve">, avec les champs </w:t>
+      </w:r>
+      <w:proofErr w:type="spellStart"/>
+      <w:r>
+        <w:t>status-name</w:t>
+      </w:r>
+      <w:proofErr w:type="spellEnd"/>
+      <w:r>
+        <w:t xml:space="preserve"> et </w:t>
+      </w:r>
+      <w:proofErr w:type="spellStart"/>
+      <w:r>
+        <w:t>status</w:t>
+      </w:r>
+      <w:proofErr w:type="spellEnd"/>
+      <w:r>
+        <w:t xml:space="preserve">-state. </w:t>
+      </w:r>
+      <w:proofErr w:type="spellStart"/>
+      <w:r>
+        <w:t>Status</w:t>
+      </w:r>
+      <w:proofErr w:type="spellEnd"/>
+      <w:r>
+        <w:t>-state 1 = Admin, 2 = user. La table user-</w:t>
+      </w:r>
+      <w:proofErr w:type="spellStart"/>
+      <w:r>
+        <w:t>status</w:t>
+      </w:r>
+      <w:proofErr w:type="spellEnd"/>
+      <w:r>
+        <w:t xml:space="preserve"> associe les ID des utilisateurs aux </w:t>
+      </w:r>
+      <w:proofErr w:type="spellStart"/>
+      <w:r>
+        <w:t>Status</w:t>
+      </w:r>
+      <w:proofErr w:type="spellEnd"/>
+      <w:r>
+        <w:t>-State.</w:t>
+      </w:r>
+    </w:p>
+    <w:p>
+      <w:pPr>
+        <w:pStyle w:val="Paragraphedeliste"/>
+        <w:numPr>
+          <w:ilvl w:val="0"/>
+          <w:numId w:val="2"/>
+        </w:numPr>
+      </w:pPr>
+      <w:r>
+        <w:t xml:space="preserve">Mis à part l’admin, chaque utilisateur est créé avec le statut user et n’a pas les privilèges de l’administrateur. </w:t>
+      </w:r>
+    </w:p>
+    <w:p>
+      <w:pPr>
+        <w:pStyle w:val="Paragraphedeliste"/>
+        <w:numPr>
+          <w:ilvl w:val="0"/>
+          <w:numId w:val="2"/>
+        </w:numPr>
+      </w:pPr>
+      <w:r>
+        <w:t>J’ai ajouté une page mon compte</w:t>
+      </w:r>
+    </w:p>
+    <w:p>
+      <w:pPr>
+        <w:pStyle w:val="Paragraphedeliste"/>
+        <w:numPr>
+          <w:ilvl w:val="0"/>
+          <w:numId w:val="2"/>
+        </w:numPr>
+        <w:rPr>
+          <w:u w:val="single"/>
+        </w:rPr>
+      </w:pPr>
+      <w:r>
+        <w:t xml:space="preserve">Une page bibliothèque qui liste les livres par groupe de trois, avec possibilité de recherche par nom d’auteur et de catégories. </w:t>
+      </w:r>
+    </w:p>
+    <w:p>
+      <w:pPr>
+        <w:ind w:left="708"/>
+        <w:rPr>
+          <w:u w:val="single"/>
+        </w:rPr>
+      </w:pPr>
+      <w:r>
+        <w:rPr>
+          <w:u w:val="single"/>
+        </w:rPr>
+        <w:t>Lundi 29 septembre :</w:t>
+      </w:r>
+    </w:p>
+    <w:p>
+      <w:pPr>
+        <w:pStyle w:val="Paragraphedeliste"/>
+        <w:numPr>
+          <w:ilvl w:val="0"/>
+          <w:numId w:val="2"/>
+        </w:numPr>
+      </w:pPr>
+      <w:r>
+        <w:t xml:space="preserve">J’ai fait quelques tests sur Symfony et </w:t>
+      </w:r>
+      <w:proofErr w:type="spellStart"/>
+      <w:r>
+        <w:t>Nuxt</w:t>
+      </w:r>
+      <w:proofErr w:type="spellEnd"/>
+      <w:r>
+        <w:t>, histoire d’établir un premier squelette pour l’application.</w:t>
+      </w:r>
+    </w:p>
+    <w:p>
+      <w:pPr>
+        <w:ind w:left="720"/>
+        <w:rPr>
+          <w:u w:val="single"/>
+        </w:rPr>
+      </w:pPr>
+    </w:p>
+    <w:p>
+      <w:pPr>
         <w:pStyle w:val="Paragraphedeliste"/>
         <w:rPr>
           <w:u w:val="single"/>
@@ -15,6 +196,14 @@
         </w:rPr>
         <w:t>Mardi 30 septembre :</w:t>
       </w:r>
+    </w:p>
+    <w:p>
+      <w:pPr>
+        <w:pStyle w:val="Paragraphedeliste"/>
+        <w:rPr>
+          <w:u w:val="single"/>
+        </w:rPr>
+      </w:pPr>
     </w:p>
     <w:p>
       <w:pPr>
@@ -25,7 +214,15 @@
         </w:numPr>
       </w:pPr>
       <w:r>
-        <w:t>J’ai réellement commencé à travailler sur le projet Nuxt-Symfo à 9h00.</w:t>
+        <w:t xml:space="preserve">Configuration du repo </w:t>
+      </w:r>
+      <w:proofErr w:type="spellStart"/>
+      <w:r>
+        <w:t>github</w:t>
+      </w:r>
+      <w:proofErr w:type="spellEnd"/>
+      <w:r>
+        <w:t xml:space="preserve"> du projet.</w:t>
       </w:r>
     </w:p>
     <w:p>
@@ -37,7 +234,15 @@
         </w:numPr>
       </w:pPr>
       <w:r>
-        <w:t>15h00 : J’avais terminé le système de logging ainsi que l’affichage des livres dans la page d’accueil</w:t>
+        <w:t xml:space="preserve">J’ai réellement commencé à travailler sur le projet </w:t>
+      </w:r>
+      <w:proofErr w:type="spellStart"/>
+      <w:r>
+        <w:t>Nuxt-Symfo</w:t>
+      </w:r>
+      <w:proofErr w:type="spellEnd"/>
+      <w:r>
+        <w:t xml:space="preserve"> à 9h00.</w:t>
       </w:r>
     </w:p>
     <w:p>
@@ -49,7 +254,15 @@
         </w:numPr>
       </w:pPr>
       <w:r>
-        <w:t>19h00 : J’ai finalisé de set le système de log pour les admins, et les menus spéciaux pour les administrateurs. On peut accéder au management des livres pour le header.</w:t>
+        <w:t xml:space="preserve">15h00 : J’avais terminé le système de </w:t>
+      </w:r>
+      <w:proofErr w:type="spellStart"/>
+      <w:r>
+        <w:t>logging</w:t>
+      </w:r>
+      <w:proofErr w:type="spellEnd"/>
+      <w:r>
+        <w:t xml:space="preserve"> ainsi que l’affichage des livres dans la page d’accueil</w:t>
       </w:r>
     </w:p>
     <w:p>
@@ -61,13 +274,346 @@
         </w:numPr>
       </w:pPr>
       <w:r>
+        <w:t>19h00 : J’ai finalisé de set le système de log pour les admins, et les menus spéciaux pour les administrateurs. On peut accéder au management des livres pour le header.</w:t>
+      </w:r>
+    </w:p>
+    <w:p>
+      <w:pPr>
+        <w:pStyle w:val="Paragraphedeliste"/>
+        <w:numPr>
+          <w:ilvl w:val="0"/>
+          <w:numId w:val="1"/>
+        </w:numPr>
+      </w:pPr>
+      <w:r>
         <w:t>J’ai créé des entités catégories, et auteur à part.</w:t>
       </w:r>
     </w:p>
     <w:p>
       <w:pPr>
+        <w:pStyle w:val="Paragraphedeliste"/>
+        <w:numPr>
+          <w:ilvl w:val="0"/>
+          <w:numId w:val="1"/>
+        </w:numPr>
+      </w:pPr>
+      <w:r>
+        <w:t>J’ai fait une grosse refactorisation de la charte graphique.</w:t>
+      </w:r>
+    </w:p>
+    <w:p>
+      <w:pPr>
+        <w:pStyle w:val="Paragraphedeliste"/>
+        <w:numPr>
+          <w:ilvl w:val="0"/>
+          <w:numId w:val="1"/>
+        </w:numPr>
+      </w:pPr>
+      <w:r>
+        <w:t xml:space="preserve">J’ai configuré l’API pour les </w:t>
+      </w:r>
+      <w:proofErr w:type="spellStart"/>
+      <w:r>
+        <w:t>users</w:t>
+      </w:r>
+      <w:proofErr w:type="spellEnd"/>
+      <w:r>
+        <w:t xml:space="preserve">, </w:t>
+      </w:r>
+      <w:proofErr w:type="spellStart"/>
+      <w:r>
+        <w:t>status</w:t>
+      </w:r>
+      <w:proofErr w:type="spellEnd"/>
+      <w:r>
+        <w:t xml:space="preserve"> des utilisateurs (admins et </w:t>
+      </w:r>
+      <w:proofErr w:type="spellStart"/>
+      <w:r>
+        <w:t>users</w:t>
+      </w:r>
+      <w:proofErr w:type="spellEnd"/>
+      <w:r>
+        <w:t xml:space="preserve">), livres, auteurs, catégories. </w:t>
+      </w:r>
+    </w:p>
+    <w:p>
+      <w:pPr>
+        <w:pStyle w:val="Paragraphedeliste"/>
+        <w:numPr>
+          <w:ilvl w:val="0"/>
+          <w:numId w:val="1"/>
+        </w:numPr>
+      </w:pPr>
+      <w:r>
+        <w:t xml:space="preserve">J’ai fait un système de </w:t>
+      </w:r>
+      <w:proofErr w:type="spellStart"/>
+      <w:r>
+        <w:t>tokens</w:t>
+      </w:r>
+      <w:proofErr w:type="spellEnd"/>
+      <w:r>
+        <w:t xml:space="preserve"> pour préserver les sessions. Quand on se connecte, on stocke un </w:t>
+      </w:r>
+      <w:proofErr w:type="spellStart"/>
+      <w:r>
+        <w:t>token</w:t>
+      </w:r>
+      <w:proofErr w:type="spellEnd"/>
+      <w:r>
+        <w:t xml:space="preserve"> dans le local </w:t>
+      </w:r>
+      <w:proofErr w:type="spellStart"/>
+      <w:r>
+        <w:t>storage</w:t>
+      </w:r>
+      <w:proofErr w:type="spellEnd"/>
+      <w:r>
+        <w:t xml:space="preserve">. Ce qui permet de préservation la session quand on </w:t>
+      </w:r>
+      <w:r>
+        <w:t>rafraîchit</w:t>
+      </w:r>
+      <w:r>
+        <w:t xml:space="preserve"> la page depuis le front. </w:t>
+      </w:r>
+      <w:r>
+        <w:t xml:space="preserve">Ce </w:t>
+      </w:r>
+      <w:proofErr w:type="spellStart"/>
+      <w:r>
+        <w:t>token</w:t>
+      </w:r>
+      <w:proofErr w:type="spellEnd"/>
+      <w:r>
+        <w:t xml:space="preserve"> est passé à la page </w:t>
+      </w:r>
+      <w:proofErr w:type="spellStart"/>
+      <w:r>
+        <w:t>default.vue</w:t>
+      </w:r>
+      <w:proofErr w:type="spellEnd"/>
+      <w:r>
+        <w:t xml:space="preserve"> pour être passé ensuite à l’ensemble des pages.</w:t>
+      </w:r>
+    </w:p>
+    <w:p>
+      <w:pPr>
+        <w:pStyle w:val="Paragraphedeliste"/>
+        <w:numPr>
+          <w:ilvl w:val="0"/>
+          <w:numId w:val="1"/>
+        </w:numPr>
+      </w:pPr>
+      <w:r>
+        <w:t>J’ai refait le système de panier pour la commande de livre</w:t>
+      </w:r>
+    </w:p>
+    <w:p>
+      <w:pPr>
+        <w:pStyle w:val="Paragraphedeliste"/>
+        <w:numPr>
+          <w:ilvl w:val="0"/>
+          <w:numId w:val="1"/>
+        </w:numPr>
+      </w:pPr>
+      <w:r>
+        <w:t xml:space="preserve">J’ai refait le système permettant la recherche de livres, par auteur, nom et catégories dans la page des livres. </w:t>
+      </w:r>
+    </w:p>
+    <w:p/>
+    <w:p/>
+    <w:p>
+      <w:pPr>
+        <w:ind w:left="708"/>
+        <w:rPr>
+          <w:u w:val="single"/>
+        </w:rPr>
+      </w:pPr>
+      <w:r>
+        <w:rPr>
+          <w:u w:val="single"/>
+        </w:rPr>
+        <w:lastRenderedPageBreak/>
+        <w:t xml:space="preserve">Mercredi : </w:t>
+      </w:r>
+    </w:p>
+    <w:p>
+      <w:pPr>
+        <w:pStyle w:val="Paragraphedeliste"/>
+        <w:numPr>
+          <w:ilvl w:val="0"/>
+          <w:numId w:val="1"/>
+        </w:numPr>
+      </w:pPr>
+      <w:r>
+        <w:t xml:space="preserve">J’ai apporté des corrections à l’API, et adapté plusieurs contrôleurs ainsi que les vues à l’API. </w:t>
+      </w:r>
+    </w:p>
+    <w:p>
+      <w:pPr>
+        <w:pStyle w:val="Paragraphedeliste"/>
+        <w:numPr>
+          <w:ilvl w:val="0"/>
+          <w:numId w:val="1"/>
+        </w:numPr>
+      </w:pPr>
+      <w:r>
+        <w:t xml:space="preserve">J’ai créé le système de management de livres avec la </w:t>
+      </w:r>
+      <w:r>
+        <w:t xml:space="preserve">vue </w:t>
+      </w:r>
+      <w:r>
+        <w:t>book management</w:t>
+      </w:r>
+      <w:r>
+        <w:t>, avec le système de création d’auteurs et de catégories.</w:t>
+      </w:r>
+    </w:p>
+    <w:p>
+      <w:pPr>
+        <w:ind w:left="360" w:firstLine="348"/>
+        <w:rPr>
+          <w:u w:val="single"/>
+        </w:rPr>
+      </w:pPr>
+      <w:r>
+        <w:rPr>
+          <w:u w:val="single"/>
+        </w:rPr>
+        <w:t xml:space="preserve">Jeudi : </w:t>
+      </w:r>
+    </w:p>
+    <w:p>
+      <w:pPr>
+        <w:pStyle w:val="Paragraphedeliste"/>
+        <w:numPr>
+          <w:ilvl w:val="0"/>
+          <w:numId w:val="1"/>
+        </w:numPr>
+      </w:pPr>
+      <w:r>
+        <w:t xml:space="preserve">Le fichier Book-Management faisait 1300 lignes de code. J’ai séparé la modifications de catégories, d’auteurs, de livres, et la création de ces entités dans des composants destinés à remplir ce rôle : </w:t>
+      </w:r>
+      <w:proofErr w:type="spellStart"/>
+      <w:r>
+        <w:t>AuthorCreationmodal.vue</w:t>
+      </w:r>
+      <w:proofErr w:type="spellEnd"/>
+      <w:r>
+        <w:t xml:space="preserve"> </w:t>
+      </w:r>
+      <w:proofErr w:type="spellStart"/>
+      <w:r>
+        <w:t>AuthorModificationModal.vue</w:t>
+      </w:r>
+      <w:proofErr w:type="spellEnd"/>
+      <w:r>
+        <w:t xml:space="preserve"> </w:t>
+      </w:r>
+      <w:proofErr w:type="spellStart"/>
+      <w:r>
+        <w:t>BookCreationModal.vue</w:t>
+      </w:r>
+      <w:proofErr w:type="spellEnd"/>
+      <w:r>
+        <w:t xml:space="preserve">, </w:t>
+      </w:r>
+      <w:proofErr w:type="spellStart"/>
+      <w:r>
+        <w:t>ModifyBookModal.vue</w:t>
+      </w:r>
+      <w:proofErr w:type="spellEnd"/>
+      <w:r>
+        <w:t xml:space="preserve">, </w:t>
+      </w:r>
+      <w:proofErr w:type="spellStart"/>
+      <w:r>
+        <w:t>CategoryCreateModal.vue</w:t>
+      </w:r>
+      <w:proofErr w:type="spellEnd"/>
+      <w:r>
+        <w:t xml:space="preserve">, </w:t>
+      </w:r>
+      <w:proofErr w:type="spellStart"/>
+      <w:r>
+        <w:t>CategoryModifyModal.vue</w:t>
+      </w:r>
+      <w:proofErr w:type="spellEnd"/>
+      <w:r>
+        <w:t xml:space="preserve">. C’est plus propre, et ça sépare les responsabilités, donc c’est plus facile à </w:t>
+      </w:r>
+      <w:proofErr w:type="spellStart"/>
+      <w:r>
+        <w:t>debug</w:t>
+      </w:r>
+      <w:proofErr w:type="spellEnd"/>
+      <w:r>
+        <w:t xml:space="preserve">. </w:t>
+      </w:r>
+    </w:p>
+    <w:p>
+      <w:pPr>
+        <w:rPr>
+          <w:u w:val="single"/>
+        </w:rPr>
+      </w:pPr>
+    </w:p>
+    <w:p>
+      <w:pPr>
         <w:ind w:left="360"/>
       </w:pPr>
+      <w:r>
+        <w:rPr>
+          <w:u w:val="single"/>
+        </w:rPr>
+        <w:t>Temps de travail estimé :</w:t>
+      </w:r>
+      <w:r>
+        <w:t xml:space="preserve"> </w:t>
+      </w:r>
+    </w:p>
+    <w:p>
+      <w:pPr>
+        <w:ind w:left="360"/>
+      </w:pPr>
+      <w:r>
+        <w:t>Lundi : 9h00 </w:t>
+      </w:r>
+    </w:p>
+    <w:p>
+      <w:pPr>
+        <w:ind w:left="360"/>
+      </w:pPr>
+      <w:r>
+        <w:t>Mardi : +9h00 = 18h00</w:t>
+      </w:r>
+    </w:p>
+    <w:p>
+      <w:pPr>
+        <w:ind w:left="360"/>
+      </w:pPr>
+      <w:r>
+        <w:t>Mercredi +8h00 = 26h00</w:t>
+      </w:r>
+    </w:p>
+    <w:p>
+      <w:pPr>
+        <w:ind w:left="360"/>
+      </w:pPr>
+      <w:r>
+        <w:t xml:space="preserve">Jeudi +5h00 = 31h00. </w:t>
+      </w:r>
+    </w:p>
+    <w:p>
+      <w:pPr>
+        <w:ind w:left="360"/>
+      </w:pPr>
+      <w:r>
+        <w:t>Total : 31h00</w:t>
+      </w:r>
     </w:p>
     <w:sectPr>
       <w:pgSz w:w="11906" w:h="16838"/>
@@ -193,8 +739,238 @@
       </w:rPr>
     </w:lvl>
   </w:abstractNum>
+  <w:abstractNum w:abstractNumId="1" w15:restartNumberingAfterBreak="0">
+    <w:nsid w:val="5C027C5D"/>
+    <w:multiLevelType w:val="hybridMultilevel"/>
+    <w:tmpl w:val="8278D704"/>
+    <w:lvl w:ilvl="0" w:tplc="1274481A">
+      <w:numFmt w:val="bullet"/>
+      <w:lvlText w:val="-"/>
+      <w:lvlJc w:val="left"/>
+      <w:pPr>
+        <w:ind w:left="1080" w:hanging="360"/>
+      </w:pPr>
+      <w:rPr>
+        <w:rFonts w:ascii="Calibri" w:eastAsiaTheme="minorEastAsia" w:hAnsi="Calibri" w:cs="Calibri" w:hint="default"/>
+      </w:rPr>
+    </w:lvl>
+    <w:lvl w:ilvl="1" w:tplc="040C0003" w:tentative="1">
+      <w:start w:val="1"/>
+      <w:numFmt w:val="bullet"/>
+      <w:lvlText w:val="o"/>
+      <w:lvlJc w:val="left"/>
+      <w:pPr>
+        <w:ind w:left="1800" w:hanging="360"/>
+      </w:pPr>
+      <w:rPr>
+        <w:rFonts w:ascii="Courier New" w:hAnsi="Courier New" w:cs="Courier New" w:hint="default"/>
+      </w:rPr>
+    </w:lvl>
+    <w:lvl w:ilvl="2" w:tplc="040C0005" w:tentative="1">
+      <w:start w:val="1"/>
+      <w:numFmt w:val="bullet"/>
+      <w:lvlText w:val=""/>
+      <w:lvlJc w:val="left"/>
+      <w:pPr>
+        <w:ind w:left="2520" w:hanging="360"/>
+      </w:pPr>
+      <w:rPr>
+        <w:rFonts w:ascii="Wingdings" w:hAnsi="Wingdings" w:hint="default"/>
+      </w:rPr>
+    </w:lvl>
+    <w:lvl w:ilvl="3" w:tplc="040C0001" w:tentative="1">
+      <w:start w:val="1"/>
+      <w:numFmt w:val="bullet"/>
+      <w:lvlText w:val=""/>
+      <w:lvlJc w:val="left"/>
+      <w:pPr>
+        <w:ind w:left="3240" w:hanging="360"/>
+      </w:pPr>
+      <w:rPr>
+        <w:rFonts w:ascii="Symbol" w:hAnsi="Symbol" w:hint="default"/>
+      </w:rPr>
+    </w:lvl>
+    <w:lvl w:ilvl="4" w:tplc="040C0003" w:tentative="1">
+      <w:start w:val="1"/>
+      <w:numFmt w:val="bullet"/>
+      <w:lvlText w:val="o"/>
+      <w:lvlJc w:val="left"/>
+      <w:pPr>
+        <w:ind w:left="3960" w:hanging="360"/>
+      </w:pPr>
+      <w:rPr>
+        <w:rFonts w:ascii="Courier New" w:hAnsi="Courier New" w:cs="Courier New" w:hint="default"/>
+      </w:rPr>
+    </w:lvl>
+    <w:lvl w:ilvl="5" w:tplc="040C0005" w:tentative="1">
+      <w:start w:val="1"/>
+      <w:numFmt w:val="bullet"/>
+      <w:lvlText w:val=""/>
+      <w:lvlJc w:val="left"/>
+      <w:pPr>
+        <w:ind w:left="4680" w:hanging="360"/>
+      </w:pPr>
+      <w:rPr>
+        <w:rFonts w:ascii="Wingdings" w:hAnsi="Wingdings" w:hint="default"/>
+      </w:rPr>
+    </w:lvl>
+    <w:lvl w:ilvl="6" w:tplc="040C0001" w:tentative="1">
+      <w:start w:val="1"/>
+      <w:numFmt w:val="bullet"/>
+      <w:lvlText w:val=""/>
+      <w:lvlJc w:val="left"/>
+      <w:pPr>
+        <w:ind w:left="5400" w:hanging="360"/>
+      </w:pPr>
+      <w:rPr>
+        <w:rFonts w:ascii="Symbol" w:hAnsi="Symbol" w:hint="default"/>
+      </w:rPr>
+    </w:lvl>
+    <w:lvl w:ilvl="7" w:tplc="040C0003" w:tentative="1">
+      <w:start w:val="1"/>
+      <w:numFmt w:val="bullet"/>
+      <w:lvlText w:val="o"/>
+      <w:lvlJc w:val="left"/>
+      <w:pPr>
+        <w:ind w:left="6120" w:hanging="360"/>
+      </w:pPr>
+      <w:rPr>
+        <w:rFonts w:ascii="Courier New" w:hAnsi="Courier New" w:cs="Courier New" w:hint="default"/>
+      </w:rPr>
+    </w:lvl>
+    <w:lvl w:ilvl="8" w:tplc="040C0005" w:tentative="1">
+      <w:start w:val="1"/>
+      <w:numFmt w:val="bullet"/>
+      <w:lvlText w:val=""/>
+      <w:lvlJc w:val="left"/>
+      <w:pPr>
+        <w:ind w:left="6840" w:hanging="360"/>
+      </w:pPr>
+      <w:rPr>
+        <w:rFonts w:ascii="Wingdings" w:hAnsi="Wingdings" w:hint="default"/>
+      </w:rPr>
+    </w:lvl>
+  </w:abstractNum>
+  <w:abstractNum w:abstractNumId="2" w15:restartNumberingAfterBreak="0">
+    <w:nsid w:val="75E823F4"/>
+    <w:multiLevelType w:val="hybridMultilevel"/>
+    <w:tmpl w:val="34286C5A"/>
+    <w:lvl w:ilvl="0" w:tplc="E39092CC">
+      <w:numFmt w:val="bullet"/>
+      <w:lvlText w:val=""/>
+      <w:lvlJc w:val="left"/>
+      <w:pPr>
+        <w:ind w:left="1068" w:hanging="360"/>
+      </w:pPr>
+      <w:rPr>
+        <w:rFonts w:ascii="Symbol" w:eastAsiaTheme="minorEastAsia" w:hAnsi="Symbol" w:cstheme="minorBidi" w:hint="default"/>
+      </w:rPr>
+    </w:lvl>
+    <w:lvl w:ilvl="1" w:tplc="040C0003" w:tentative="1">
+      <w:start w:val="1"/>
+      <w:numFmt w:val="bullet"/>
+      <w:lvlText w:val="o"/>
+      <w:lvlJc w:val="left"/>
+      <w:pPr>
+        <w:ind w:left="1788" w:hanging="360"/>
+      </w:pPr>
+      <w:rPr>
+        <w:rFonts w:ascii="Courier New" w:hAnsi="Courier New" w:cs="Courier New" w:hint="default"/>
+      </w:rPr>
+    </w:lvl>
+    <w:lvl w:ilvl="2" w:tplc="040C0005" w:tentative="1">
+      <w:start w:val="1"/>
+      <w:numFmt w:val="bullet"/>
+      <w:lvlText w:val=""/>
+      <w:lvlJc w:val="left"/>
+      <w:pPr>
+        <w:ind w:left="2508" w:hanging="360"/>
+      </w:pPr>
+      <w:rPr>
+        <w:rFonts w:ascii="Wingdings" w:hAnsi="Wingdings" w:hint="default"/>
+      </w:rPr>
+    </w:lvl>
+    <w:lvl w:ilvl="3" w:tplc="040C0001" w:tentative="1">
+      <w:start w:val="1"/>
+      <w:numFmt w:val="bullet"/>
+      <w:lvlText w:val=""/>
+      <w:lvlJc w:val="left"/>
+      <w:pPr>
+        <w:ind w:left="3228" w:hanging="360"/>
+      </w:pPr>
+      <w:rPr>
+        <w:rFonts w:ascii="Symbol" w:hAnsi="Symbol" w:hint="default"/>
+      </w:rPr>
+    </w:lvl>
+    <w:lvl w:ilvl="4" w:tplc="040C0003" w:tentative="1">
+      <w:start w:val="1"/>
+      <w:numFmt w:val="bullet"/>
+      <w:lvlText w:val="o"/>
+      <w:lvlJc w:val="left"/>
+      <w:pPr>
+        <w:ind w:left="3948" w:hanging="360"/>
+      </w:pPr>
+      <w:rPr>
+        <w:rFonts w:ascii="Courier New" w:hAnsi="Courier New" w:cs="Courier New" w:hint="default"/>
+      </w:rPr>
+    </w:lvl>
+    <w:lvl w:ilvl="5" w:tplc="040C0005" w:tentative="1">
+      <w:start w:val="1"/>
+      <w:numFmt w:val="bullet"/>
+      <w:lvlText w:val=""/>
+      <w:lvlJc w:val="left"/>
+      <w:pPr>
+        <w:ind w:left="4668" w:hanging="360"/>
+      </w:pPr>
+      <w:rPr>
+        <w:rFonts w:ascii="Wingdings" w:hAnsi="Wingdings" w:hint="default"/>
+      </w:rPr>
+    </w:lvl>
+    <w:lvl w:ilvl="6" w:tplc="040C0001" w:tentative="1">
+      <w:start w:val="1"/>
+      <w:numFmt w:val="bullet"/>
+      <w:lvlText w:val=""/>
+      <w:lvlJc w:val="left"/>
+      <w:pPr>
+        <w:ind w:left="5388" w:hanging="360"/>
+      </w:pPr>
+      <w:rPr>
+        <w:rFonts w:ascii="Symbol" w:hAnsi="Symbol" w:hint="default"/>
+      </w:rPr>
+    </w:lvl>
+    <w:lvl w:ilvl="7" w:tplc="040C0003" w:tentative="1">
+      <w:start w:val="1"/>
+      <w:numFmt w:val="bullet"/>
+      <w:lvlText w:val="o"/>
+      <w:lvlJc w:val="left"/>
+      <w:pPr>
+        <w:ind w:left="6108" w:hanging="360"/>
+      </w:pPr>
+      <w:rPr>
+        <w:rFonts w:ascii="Courier New" w:hAnsi="Courier New" w:cs="Courier New" w:hint="default"/>
+      </w:rPr>
+    </w:lvl>
+    <w:lvl w:ilvl="8" w:tplc="040C0005" w:tentative="1">
+      <w:start w:val="1"/>
+      <w:numFmt w:val="bullet"/>
+      <w:lvlText w:val=""/>
+      <w:lvlJc w:val="left"/>
+      <w:pPr>
+        <w:ind w:left="6828" w:hanging="360"/>
+      </w:pPr>
+      <w:rPr>
+        <w:rFonts w:ascii="Wingdings" w:hAnsi="Wingdings" w:hint="default"/>
+      </w:rPr>
+    </w:lvl>
+  </w:abstractNum>
   <w:num w:numId="1" w16cid:durableId="974683003">
     <w:abstractNumId w:val="0"/>
+  </w:num>
+  <w:num w:numId="2" w16cid:durableId="2019308974">
+    <w:abstractNumId w:val="1"/>
+  </w:num>
+  <w:num w:numId="3" w16cid:durableId="1088884038">
+    <w:abstractNumId w:val="2"/>
   </w:num>
 </w:numbering>
 </file>

</xml_diff>

<commit_message>
change style for pages and components with Tailwind use (sometime mixing with pure CSS)
</commit_message>
<xml_diff>
--- a/Log.docx
+++ b/Log.docx
@@ -10,6 +10,7 @@
         </w:rPr>
       </w:pPr>
       <w:proofErr w:type="spellStart"/>
+      <w:proofErr w:type="gramStart"/>
       <w:r>
         <w:rPr>
           <w:u w:val="single"/>
@@ -17,6 +18,7 @@
         <w:t>lements</w:t>
       </w:r>
       <w:proofErr w:type="spellEnd"/>
+      <w:proofErr w:type="gramEnd"/>
       <w:r>
         <w:rPr>
           <w:u w:val="single"/>
@@ -495,7 +497,15 @@
         </w:numPr>
       </w:pPr>
       <w:r>
-        <w:t xml:space="preserve">Le fichier Book-Management faisait 1300 lignes de code. J’ai séparé la modifications de catégories, d’auteurs, de livres, et la création de ces entités dans des composants destinés à remplir ce rôle : </w:t>
+        <w:t xml:space="preserve">Le fichier Book-Management faisait 1300 lignes de code. J’ai séparé </w:t>
+      </w:r>
+      <w:proofErr w:type="gramStart"/>
+      <w:r>
+        <w:t>la modifications</w:t>
+      </w:r>
+      <w:proofErr w:type="gramEnd"/>
+      <w:r>
+        <w:t xml:space="preserve"> de catégories, d’auteurs, de livres, et la création de ces entités dans des composants destinés à remplir ce rôle : </w:t>
       </w:r>
       <w:proofErr w:type="spellStart"/>
       <w:r>
@@ -548,6 +558,53 @@
       <w:proofErr w:type="spellStart"/>
       <w:r>
         <w:t>debug</w:t>
+      </w:r>
+      <w:proofErr w:type="spellEnd"/>
+      <w:r>
+        <w:t xml:space="preserve">. </w:t>
+      </w:r>
+    </w:p>
+    <w:p>
+      <w:pPr>
+        <w:pStyle w:val="Paragraphedeliste"/>
+        <w:numPr>
+          <w:ilvl w:val="0"/>
+          <w:numId w:val="1"/>
+        </w:numPr>
+      </w:pPr>
+      <w:r>
+        <w:t xml:space="preserve">Petit cadeau personnel bonus : J’ai réalisé </w:t>
+      </w:r>
+      <w:proofErr w:type="gramStart"/>
+      <w:r>
+        <w:t>un mode responsive</w:t>
+      </w:r>
+      <w:proofErr w:type="gramEnd"/>
+      <w:r>
+        <w:t xml:space="preserve">. On ne doit pas négliger </w:t>
+      </w:r>
+      <w:proofErr w:type="gramStart"/>
+      <w:r>
+        <w:t>les utilisateurs mobile</w:t>
+      </w:r>
+      <w:proofErr w:type="gramEnd"/>
+      <w:r>
+        <w:t xml:space="preserve">. En 2025 ce serait une erreur. </w:t>
+      </w:r>
+      <w:r>
+        <w:t xml:space="preserve">Bien sûr </w:t>
+      </w:r>
+      <w:proofErr w:type="gramStart"/>
+      <w:r>
+        <w:t>il est pas</w:t>
+      </w:r>
+      <w:proofErr w:type="gramEnd"/>
+      <w:r>
+        <w:t xml:space="preserve"> parfait. Mais ça peut faire office de </w:t>
+      </w:r>
+      <w:proofErr w:type="spellStart"/>
+      <w:r>
+        <w:t>demo</w:t>
       </w:r>
       <w:proofErr w:type="spellEnd"/>
       <w:r>

</xml_diff>

<commit_message>
finalise UI design and securisation of book-management
</commit_message>
<xml_diff>
--- a/Log.docx
+++ b/Log.docx
@@ -9,21 +9,11 @@
           <w:u w:val="single"/>
         </w:rPr>
       </w:pPr>
-      <w:proofErr w:type="spellStart"/>
-      <w:proofErr w:type="gramStart"/>
       <w:r>
         <w:rPr>
           <w:u w:val="single"/>
         </w:rPr>
-        <w:t>lements</w:t>
-      </w:r>
-      <w:proofErr w:type="spellEnd"/>
-      <w:proofErr w:type="gramEnd"/>
-      <w:r>
-        <w:rPr>
-          <w:u w:val="single"/>
-        </w:rPr>
-        <w:t xml:space="preserve"> ajoutés en plus par rapport aux consignes : </w:t>
+        <w:t xml:space="preserve">lements ajoutés en plus par rapport aux consignes : </w:t>
       </w:r>
     </w:p>
     <w:p>
@@ -53,55 +43,19 @@
         </w:numPr>
       </w:pPr>
       <w:r>
-        <w:t xml:space="preserve">Un système de privilèges. J’ai fait une table </w:t>
-      </w:r>
-      <w:proofErr w:type="spellStart"/>
-      <w:r>
-        <w:t>status</w:t>
-      </w:r>
-      <w:proofErr w:type="spellEnd"/>
-      <w:r>
-        <w:t xml:space="preserve">, avec les champs </w:t>
-      </w:r>
-      <w:proofErr w:type="spellStart"/>
-      <w:r>
-        <w:t>status-name</w:t>
-      </w:r>
-      <w:proofErr w:type="spellEnd"/>
-      <w:r>
-        <w:t xml:space="preserve"> et </w:t>
-      </w:r>
-      <w:proofErr w:type="spellStart"/>
-      <w:r>
-        <w:t>status</w:t>
-      </w:r>
-      <w:proofErr w:type="spellEnd"/>
-      <w:r>
-        <w:t xml:space="preserve">-state. </w:t>
-      </w:r>
-      <w:proofErr w:type="spellStart"/>
-      <w:r>
-        <w:t>Status</w:t>
-      </w:r>
-      <w:proofErr w:type="spellEnd"/>
-      <w:r>
-        <w:t>-state 1 = Admin, 2 = user. La table user-</w:t>
-      </w:r>
-      <w:proofErr w:type="spellStart"/>
-      <w:r>
-        <w:t>status</w:t>
-      </w:r>
-      <w:proofErr w:type="spellEnd"/>
-      <w:r>
-        <w:t xml:space="preserve"> associe les ID des utilisateurs aux </w:t>
-      </w:r>
-      <w:proofErr w:type="spellStart"/>
-      <w:r>
-        <w:t>Status</w:t>
-      </w:r>
-      <w:proofErr w:type="spellEnd"/>
-      <w:r>
-        <w:t>-State.</w:t>
+        <w:t xml:space="preserve">Un système de privilèges. J’ai fait une table status, avec les champs status-name et status-state. Status-state </w:t>
+      </w:r>
+      <w:r>
+        <w:t>2</w:t>
+      </w:r>
+      <w:r>
+        <w:t xml:space="preserve"> = Admin, </w:t>
+      </w:r>
+      <w:r>
+        <w:t>1</w:t>
+      </w:r>
+      <w:r>
+        <w:t xml:space="preserve"> = user. La table user-status associe les ID des utilisateurs aux Status-State.</w:t>
       </w:r>
     </w:p>
     <w:p>
@@ -166,15 +120,7 @@
         </w:numPr>
       </w:pPr>
       <w:r>
-        <w:t xml:space="preserve">J’ai fait quelques tests sur Symfony et </w:t>
-      </w:r>
-      <w:proofErr w:type="spellStart"/>
-      <w:r>
-        <w:t>Nuxt</w:t>
-      </w:r>
-      <w:proofErr w:type="spellEnd"/>
-      <w:r>
-        <w:t>, histoire d’établir un premier squelette pour l’application.</w:t>
+        <w:t>J’ai fait quelques tests sur Symfony et Nuxt, histoire d’établir un premier squelette pour l’application.</w:t>
       </w:r>
     </w:p>
     <w:p>
@@ -216,15 +162,7 @@
         </w:numPr>
       </w:pPr>
       <w:r>
-        <w:t xml:space="preserve">Configuration du repo </w:t>
-      </w:r>
-      <w:proofErr w:type="spellStart"/>
-      <w:r>
-        <w:t>github</w:t>
-      </w:r>
-      <w:proofErr w:type="spellEnd"/>
-      <w:r>
-        <w:t xml:space="preserve"> du projet.</w:t>
+        <w:t>Configuration du repo github du projet.</w:t>
       </w:r>
     </w:p>
     <w:p>
@@ -236,15 +174,7 @@
         </w:numPr>
       </w:pPr>
       <w:r>
-        <w:t xml:space="preserve">J’ai réellement commencé à travailler sur le projet </w:t>
-      </w:r>
-      <w:proofErr w:type="spellStart"/>
-      <w:r>
-        <w:t>Nuxt-Symfo</w:t>
-      </w:r>
-      <w:proofErr w:type="spellEnd"/>
-      <w:r>
-        <w:t xml:space="preserve"> à 9h00.</w:t>
+        <w:t>J’ai réellement commencé à travailler sur le projet Nuxt-Symfo à 9h00.</w:t>
       </w:r>
     </w:p>
     <w:p>
@@ -256,15 +186,7 @@
         </w:numPr>
       </w:pPr>
       <w:r>
-        <w:t xml:space="preserve">15h00 : J’avais terminé le système de </w:t>
-      </w:r>
-      <w:proofErr w:type="spellStart"/>
-      <w:r>
-        <w:t>logging</w:t>
-      </w:r>
-      <w:proofErr w:type="spellEnd"/>
-      <w:r>
-        <w:t xml:space="preserve"> ainsi que l’affichage des livres dans la page d’accueil</w:t>
+        <w:t>15h00 : J’avais terminé le système de logging ainsi que l’affichage des livres dans la page d’accueil</w:t>
       </w:r>
     </w:p>
     <w:p>
@@ -312,31 +234,7 @@
         </w:numPr>
       </w:pPr>
       <w:r>
-        <w:t xml:space="preserve">J’ai configuré l’API pour les </w:t>
-      </w:r>
-      <w:proofErr w:type="spellStart"/>
-      <w:r>
-        <w:t>users</w:t>
-      </w:r>
-      <w:proofErr w:type="spellEnd"/>
-      <w:r>
-        <w:t xml:space="preserve">, </w:t>
-      </w:r>
-      <w:proofErr w:type="spellStart"/>
-      <w:r>
-        <w:t>status</w:t>
-      </w:r>
-      <w:proofErr w:type="spellEnd"/>
-      <w:r>
-        <w:t xml:space="preserve"> des utilisateurs (admins et </w:t>
-      </w:r>
-      <w:proofErr w:type="spellStart"/>
-      <w:r>
-        <w:t>users</w:t>
-      </w:r>
-      <w:proofErr w:type="spellEnd"/>
-      <w:r>
-        <w:t xml:space="preserve">), livres, auteurs, catégories. </w:t>
+        <w:t xml:space="preserve">J’ai configuré l’API pour les users, status des utilisateurs (admins et users), livres, auteurs, catégories. </w:t>
       </w:r>
     </w:p>
     <w:p>
@@ -348,31 +246,7 @@
         </w:numPr>
       </w:pPr>
       <w:r>
-        <w:t xml:space="preserve">J’ai fait un système de </w:t>
-      </w:r>
-      <w:proofErr w:type="spellStart"/>
-      <w:r>
-        <w:t>tokens</w:t>
-      </w:r>
-      <w:proofErr w:type="spellEnd"/>
-      <w:r>
-        <w:t xml:space="preserve"> pour préserver les sessions. Quand on se connecte, on stocke un </w:t>
-      </w:r>
-      <w:proofErr w:type="spellStart"/>
-      <w:r>
-        <w:t>token</w:t>
-      </w:r>
-      <w:proofErr w:type="spellEnd"/>
-      <w:r>
-        <w:t xml:space="preserve"> dans le local </w:t>
-      </w:r>
-      <w:proofErr w:type="spellStart"/>
-      <w:r>
-        <w:t>storage</w:t>
-      </w:r>
-      <w:proofErr w:type="spellEnd"/>
-      <w:r>
-        <w:t xml:space="preserve">. Ce qui permet de préservation la session quand on </w:t>
+        <w:t xml:space="preserve">J’ai fait un système de tokens pour préserver les sessions. Quand on se connecte, on stocke un token dans le local storage. Ce qui permet de préservation la session quand on </w:t>
       </w:r>
       <w:r>
         <w:t>rafraîchit</w:t>
@@ -381,23 +255,7 @@
         <w:t xml:space="preserve"> la page depuis le front. </w:t>
       </w:r>
       <w:r>
-        <w:t xml:space="preserve">Ce </w:t>
-      </w:r>
-      <w:proofErr w:type="spellStart"/>
-      <w:r>
-        <w:t>token</w:t>
-      </w:r>
-      <w:proofErr w:type="spellEnd"/>
-      <w:r>
-        <w:t xml:space="preserve"> est passé à la page </w:t>
-      </w:r>
-      <w:proofErr w:type="spellStart"/>
-      <w:r>
-        <w:t>default.vue</w:t>
-      </w:r>
-      <w:proofErr w:type="spellEnd"/>
-      <w:r>
-        <w:t xml:space="preserve"> pour être passé ensuite à l’ensemble des pages.</w:t>
+        <w:t>Ce token est passé à la page default.vue pour être passé ensuite à l’ensemble des pages.</w:t>
       </w:r>
     </w:p>
     <w:p>
@@ -424,8 +282,44 @@
         <w:t xml:space="preserve">J’ai refait le système permettant la recherche de livres, par auteur, nom et catégories dans la page des livres. </w:t>
       </w:r>
     </w:p>
-    <w:p/>
-    <w:p/>
+    <w:p>
+      <w:pPr>
+        <w:pStyle w:val="Paragraphedeliste"/>
+        <w:numPr>
+          <w:ilvl w:val="0"/>
+          <w:numId w:val="1"/>
+        </w:numPr>
+      </w:pPr>
+      <w:r>
+        <w:t xml:space="preserve">La spécificité du panier, est qu’on y accède par l’URL </w:t>
+      </w:r>
+      <w:hyperlink r:id="rId5" w:history="1">
+        <w:r>
+          <w:rPr>
+            <w:rStyle w:val="Lienhypertexte"/>
+          </w:rPr>
+          <w:t>http://localhost:8000/api/cart/current-use</w:t>
+        </w:r>
+        <w:r>
+          <w:rPr>
+            <w:rStyle w:val="Lienhypertexte"/>
+          </w:rPr>
+          <w:t>r</w:t>
+        </w:r>
+      </w:hyperlink>
+    </w:p>
+    <w:p>
+      <w:pPr>
+        <w:pStyle w:val="Paragraphedeliste"/>
+        <w:numPr>
+          <w:ilvl w:val="0"/>
+          <w:numId w:val="4"/>
+        </w:numPr>
+      </w:pPr>
+      <w:r>
+        <w:t xml:space="preserve">Donc uniquement par l’utilisateur courant. On peut pas accéder au panier d’un autre utilisateur par un URL, ce qui est plus sécurisant. </w:t>
+      </w:r>
+    </w:p>
     <w:p>
       <w:pPr>
         <w:ind w:left="708"/>
@@ -497,71 +391,10 @@
         </w:numPr>
       </w:pPr>
       <w:r>
-        <w:t xml:space="preserve">Le fichier Book-Management faisait 1300 lignes de code. J’ai séparé </w:t>
-      </w:r>
-      <w:proofErr w:type="gramStart"/>
-      <w:r>
-        <w:t>la modifications</w:t>
-      </w:r>
-      <w:proofErr w:type="gramEnd"/>
-      <w:r>
-        <w:t xml:space="preserve"> de catégories, d’auteurs, de livres, et la création de ces entités dans des composants destinés à remplir ce rôle : </w:t>
-      </w:r>
-      <w:proofErr w:type="spellStart"/>
-      <w:r>
-        <w:t>AuthorCreationmodal.vue</w:t>
-      </w:r>
-      <w:proofErr w:type="spellEnd"/>
-      <w:r>
-        <w:t xml:space="preserve"> </w:t>
-      </w:r>
-      <w:proofErr w:type="spellStart"/>
-      <w:r>
-        <w:t>AuthorModificationModal.vue</w:t>
-      </w:r>
-      <w:proofErr w:type="spellEnd"/>
-      <w:r>
-        <w:t xml:space="preserve"> </w:t>
-      </w:r>
-      <w:proofErr w:type="spellStart"/>
-      <w:r>
-        <w:t>BookCreationModal.vue</w:t>
-      </w:r>
-      <w:proofErr w:type="spellEnd"/>
-      <w:r>
-        <w:t xml:space="preserve">, </w:t>
-      </w:r>
-      <w:proofErr w:type="spellStart"/>
-      <w:r>
-        <w:t>ModifyBookModal.vue</w:t>
-      </w:r>
-      <w:proofErr w:type="spellEnd"/>
-      <w:r>
-        <w:t xml:space="preserve">, </w:t>
-      </w:r>
-      <w:proofErr w:type="spellStart"/>
-      <w:r>
-        <w:t>CategoryCreateModal.vue</w:t>
-      </w:r>
-      <w:proofErr w:type="spellEnd"/>
-      <w:r>
-        <w:t xml:space="preserve">, </w:t>
-      </w:r>
-      <w:proofErr w:type="spellStart"/>
-      <w:r>
-        <w:t>CategoryModifyModal.vue</w:t>
-      </w:r>
-      <w:proofErr w:type="spellEnd"/>
-      <w:r>
-        <w:t xml:space="preserve">. C’est plus propre, et ça sépare les responsabilités, donc c’est plus facile à </w:t>
-      </w:r>
-      <w:proofErr w:type="spellStart"/>
-      <w:r>
-        <w:t>debug</w:t>
-      </w:r>
-      <w:proofErr w:type="spellEnd"/>
-      <w:r>
-        <w:t xml:space="preserve">. </w:t>
+        <w:t>Le fichier Book-Management faisait 1300 lignes de code. J’ai séparé la modifications de catégories, d’auteurs, de livres, et la création de ces entités dans des composants destinés à remplir ce rôle : AuthorCreationmodal.vue AuthorModificationModal.vue BookCreationModal.vue, ModifyBookModal.vue, CategoryCreateModal.vue, CategoryModifyModal.vue</w:t>
+      </w:r>
+      <w:r>
+        <w:t xml:space="preserve">. C’est plus propre, et ça sépare les responsabilités, donc c’est plus facile à debug. </w:t>
       </w:r>
     </w:p>
     <w:p>
@@ -573,42 +406,27 @@
         </w:numPr>
       </w:pPr>
       <w:r>
-        <w:t xml:space="preserve">Petit cadeau personnel bonus : J’ai réalisé </w:t>
-      </w:r>
-      <w:proofErr w:type="gramStart"/>
-      <w:r>
-        <w:t>un mode responsive</w:t>
-      </w:r>
-      <w:proofErr w:type="gramEnd"/>
-      <w:r>
-        <w:t xml:space="preserve">. On ne doit pas négliger </w:t>
-      </w:r>
-      <w:proofErr w:type="gramStart"/>
-      <w:r>
-        <w:t>les utilisateurs mobile</w:t>
-      </w:r>
-      <w:proofErr w:type="gramEnd"/>
-      <w:r>
-        <w:t xml:space="preserve">. En 2025 ce serait une erreur. </w:t>
-      </w:r>
-      <w:r>
-        <w:t xml:space="preserve">Bien sûr </w:t>
-      </w:r>
-      <w:proofErr w:type="gramStart"/>
-      <w:r>
-        <w:t>il est pas</w:t>
-      </w:r>
-      <w:proofErr w:type="gramEnd"/>
-      <w:r>
-        <w:t xml:space="preserve"> parfait. Mais ça peut faire office de </w:t>
-      </w:r>
-      <w:proofErr w:type="spellStart"/>
-      <w:r>
-        <w:t>demo</w:t>
-      </w:r>
-      <w:proofErr w:type="spellEnd"/>
-      <w:r>
-        <w:t xml:space="preserve">. </w:t>
+        <w:t xml:space="preserve">Sécurisation de la page book-management. </w:t>
+      </w:r>
+    </w:p>
+    <w:p>
+      <w:pPr>
+        <w:pStyle w:val="Paragraphedeliste"/>
+      </w:pPr>
+    </w:p>
+    <w:p>
+      <w:pPr>
+        <w:pStyle w:val="Paragraphedeliste"/>
+        <w:numPr>
+          <w:ilvl w:val="0"/>
+          <w:numId w:val="1"/>
+        </w:numPr>
+      </w:pPr>
+      <w:r>
+        <w:t xml:space="preserve">Petit cadeau personnel bonus : J’ai réalisé un mode responsive. On ne doit pas négliger les utilisateurs mobile. En 2025 ce serait une erreur. </w:t>
+      </w:r>
+      <w:r>
+        <w:t xml:space="preserve">Bien sûr il est pas parfait. Mais ça peut faire office de demo. </w:t>
       </w:r>
     </w:p>
     <w:p>
@@ -661,7 +479,25 @@
         <w:ind w:left="360"/>
       </w:pPr>
       <w:r>
-        <w:t xml:space="preserve">Jeudi +5h00 = 31h00. </w:t>
+        <w:t>Jeudi +</w:t>
+      </w:r>
+      <w:r>
+        <w:t>6</w:t>
+      </w:r>
+      <w:r>
+        <w:t xml:space="preserve">h00 = </w:t>
+      </w:r>
+      <w:r>
+        <w:t xml:space="preserve">+/- </w:t>
+      </w:r>
+      <w:r>
+        <w:t>3</w:t>
+      </w:r>
+      <w:r>
+        <w:t>2</w:t>
+      </w:r>
+      <w:r>
+        <w:t xml:space="preserve">h00. </w:t>
       </w:r>
     </w:p>
     <w:p>
@@ -685,6 +521,118 @@
 <file path=word/numbering.xml><?xml version="1.0" encoding="utf-8"?>
 <w:numbering xmlns:wpc="http://schemas.microsoft.com/office/word/2010/wordprocessingCanvas" xmlns:cx="http://schemas.microsoft.com/office/drawing/2014/chartex" xmlns:cx1="http://schemas.microsoft.com/office/drawing/2015/9/8/chartex" xmlns:cx2="http://schemas.microsoft.com/office/drawing/2015/10/21/chartex" xmlns:cx3="http://schemas.microsoft.com/office/drawing/2016/5/9/chartex" xmlns:cx4="http://schemas.microsoft.com/office/drawing/2016/5/10/chartex" xmlns:cx5="http://schemas.microsoft.com/office/drawing/2016/5/11/chartex" xmlns:cx6="http://schemas.microsoft.com/office/drawing/2016/5/12/chartex" xmlns:cx7="http://schemas.microsoft.com/office/drawing/2016/5/13/chartex" xmlns:cx8="http://schemas.microsoft.com/office/drawing/2016/5/14/chartex" xmlns:mc="http://schemas.openxmlformats.org/markup-compatibility/2006" xmlns:aink="http://schemas.microsoft.com/office/drawing/2016/ink" xmlns:am3d="http://schemas.microsoft.com/office/drawing/2017/model3d" xmlns:o="urn:schemas-microsoft-com:office:office" xmlns:oel="http://schemas.microsoft.com/office/2019/extlst" xmlns:r="http://schemas.openxmlformats.org/officeDocument/2006/relationships" xmlns:m="http://schemas.openxmlformats.org/officeDocument/2006/math" xmlns:v="urn:schemas-microsoft-com:vml" xmlns:wp14="http://schemas.microsoft.com/office/word/2010/wordprocessingDrawing" xmlns:wp="http://schemas.openxmlformats.org/drawingml/2006/wordprocessingDrawing" xmlns:w10="urn:schemas-microsoft-com:office:word" xmlns:w="http://schemas.openxmlformats.org/wordprocessingml/2006/main" xmlns:w14="http://schemas.microsoft.com/office/word/2010/wordml" xmlns:w15="http://schemas.microsoft.com/office/word/2012/wordml" xmlns:w16cex="http://schemas.microsoft.com/office/word/2018/wordml/cex" xmlns:w16cid="http://schemas.microsoft.com/office/word/2016/wordml/cid" xmlns:w16="http://schemas.microsoft.com/office/word/2018/wordml" xmlns:w16du="http://schemas.microsoft.com/office/word/2023/wordml/word16du" xmlns:w16sdtdh="http://schemas.microsoft.com/office/word/2020/wordml/sdtdatahash" xmlns:w16sdtfl="http://schemas.microsoft.com/office/word/2024/wordml/sdtformatlock" xmlns:w16se="http://schemas.microsoft.com/office/word/2015/wordml/symex" xmlns:wpg="http://schemas.microsoft.com/office/word/2010/wordprocessingGroup" xmlns:wpi="http://schemas.microsoft.com/office/word/2010/wordprocessingInk" xmlns:wne="http://schemas.microsoft.com/office/word/2006/wordml" xmlns:wps="http://schemas.microsoft.com/office/word/2010/wordprocessingShape" mc:Ignorable="w14 w15 w16se w16cid w16 w16cex w16sdtdh w16sdtfl w16du wp14">
   <w:abstractNum w:abstractNumId="0" w15:restartNumberingAfterBreak="0">
+    <w:nsid w:val="044F0801"/>
+    <w:multiLevelType w:val="hybridMultilevel"/>
+    <w:tmpl w:val="19A09874"/>
+    <w:lvl w:ilvl="0" w:tplc="D79641EA">
+      <w:numFmt w:val="bullet"/>
+      <w:lvlText w:val=""/>
+      <w:lvlJc w:val="left"/>
+      <w:pPr>
+        <w:ind w:left="1080" w:hanging="360"/>
+      </w:pPr>
+      <w:rPr>
+        <w:rFonts w:ascii="Wingdings" w:eastAsiaTheme="minorEastAsia" w:hAnsi="Wingdings" w:cstheme="minorBidi" w:hint="default"/>
+      </w:rPr>
+    </w:lvl>
+    <w:lvl w:ilvl="1" w:tplc="040C0003" w:tentative="1">
+      <w:start w:val="1"/>
+      <w:numFmt w:val="bullet"/>
+      <w:lvlText w:val="o"/>
+      <w:lvlJc w:val="left"/>
+      <w:pPr>
+        <w:ind w:left="1800" w:hanging="360"/>
+      </w:pPr>
+      <w:rPr>
+        <w:rFonts w:ascii="Courier New" w:hAnsi="Courier New" w:cs="Courier New" w:hint="default"/>
+      </w:rPr>
+    </w:lvl>
+    <w:lvl w:ilvl="2" w:tplc="040C0005" w:tentative="1">
+      <w:start w:val="1"/>
+      <w:numFmt w:val="bullet"/>
+      <w:lvlText w:val=""/>
+      <w:lvlJc w:val="left"/>
+      <w:pPr>
+        <w:ind w:left="2520" w:hanging="360"/>
+      </w:pPr>
+      <w:rPr>
+        <w:rFonts w:ascii="Wingdings" w:hAnsi="Wingdings" w:hint="default"/>
+      </w:rPr>
+    </w:lvl>
+    <w:lvl w:ilvl="3" w:tplc="040C0001" w:tentative="1">
+      <w:start w:val="1"/>
+      <w:numFmt w:val="bullet"/>
+      <w:lvlText w:val=""/>
+      <w:lvlJc w:val="left"/>
+      <w:pPr>
+        <w:ind w:left="3240" w:hanging="360"/>
+      </w:pPr>
+      <w:rPr>
+        <w:rFonts w:ascii="Symbol" w:hAnsi="Symbol" w:hint="default"/>
+      </w:rPr>
+    </w:lvl>
+    <w:lvl w:ilvl="4" w:tplc="040C0003" w:tentative="1">
+      <w:start w:val="1"/>
+      <w:numFmt w:val="bullet"/>
+      <w:lvlText w:val="o"/>
+      <w:lvlJc w:val="left"/>
+      <w:pPr>
+        <w:ind w:left="3960" w:hanging="360"/>
+      </w:pPr>
+      <w:rPr>
+        <w:rFonts w:ascii="Courier New" w:hAnsi="Courier New" w:cs="Courier New" w:hint="default"/>
+      </w:rPr>
+    </w:lvl>
+    <w:lvl w:ilvl="5" w:tplc="040C0005" w:tentative="1">
+      <w:start w:val="1"/>
+      <w:numFmt w:val="bullet"/>
+      <w:lvlText w:val=""/>
+      <w:lvlJc w:val="left"/>
+      <w:pPr>
+        <w:ind w:left="4680" w:hanging="360"/>
+      </w:pPr>
+      <w:rPr>
+        <w:rFonts w:ascii="Wingdings" w:hAnsi="Wingdings" w:hint="default"/>
+      </w:rPr>
+    </w:lvl>
+    <w:lvl w:ilvl="6" w:tplc="040C0001" w:tentative="1">
+      <w:start w:val="1"/>
+      <w:numFmt w:val="bullet"/>
+      <w:lvlText w:val=""/>
+      <w:lvlJc w:val="left"/>
+      <w:pPr>
+        <w:ind w:left="5400" w:hanging="360"/>
+      </w:pPr>
+      <w:rPr>
+        <w:rFonts w:ascii="Symbol" w:hAnsi="Symbol" w:hint="default"/>
+      </w:rPr>
+    </w:lvl>
+    <w:lvl w:ilvl="7" w:tplc="040C0003" w:tentative="1">
+      <w:start w:val="1"/>
+      <w:numFmt w:val="bullet"/>
+      <w:lvlText w:val="o"/>
+      <w:lvlJc w:val="left"/>
+      <w:pPr>
+        <w:ind w:left="6120" w:hanging="360"/>
+      </w:pPr>
+      <w:rPr>
+        <w:rFonts w:ascii="Courier New" w:hAnsi="Courier New" w:cs="Courier New" w:hint="default"/>
+      </w:rPr>
+    </w:lvl>
+    <w:lvl w:ilvl="8" w:tplc="040C0005" w:tentative="1">
+      <w:start w:val="1"/>
+      <w:numFmt w:val="bullet"/>
+      <w:lvlText w:val=""/>
+      <w:lvlJc w:val="left"/>
+      <w:pPr>
+        <w:ind w:left="6840" w:hanging="360"/>
+      </w:pPr>
+      <w:rPr>
+        <w:rFonts w:ascii="Wingdings" w:hAnsi="Wingdings" w:hint="default"/>
+      </w:rPr>
+    </w:lvl>
+  </w:abstractNum>
+  <w:abstractNum w:abstractNumId="1" w15:restartNumberingAfterBreak="0">
     <w:nsid w:val="1DF44EFF"/>
     <w:multiLevelType w:val="hybridMultilevel"/>
     <w:tmpl w:val="D61A494C"/>
@@ -796,7 +744,7 @@
       </w:rPr>
     </w:lvl>
   </w:abstractNum>
-  <w:abstractNum w:abstractNumId="1" w15:restartNumberingAfterBreak="0">
+  <w:abstractNum w:abstractNumId="2" w15:restartNumberingAfterBreak="0">
     <w:nsid w:val="5C027C5D"/>
     <w:multiLevelType w:val="hybridMultilevel"/>
     <w:tmpl w:val="8278D704"/>
@@ -908,7 +856,7 @@
       </w:rPr>
     </w:lvl>
   </w:abstractNum>
-  <w:abstractNum w:abstractNumId="2" w15:restartNumberingAfterBreak="0">
+  <w:abstractNum w:abstractNumId="3" w15:restartNumberingAfterBreak="0">
     <w:nsid w:val="75E823F4"/>
     <w:multiLevelType w:val="hybridMultilevel"/>
     <w:tmpl w:val="34286C5A"/>
@@ -1021,13 +969,16 @@
     </w:lvl>
   </w:abstractNum>
   <w:num w:numId="1" w16cid:durableId="974683003">
-    <w:abstractNumId w:val="0"/>
+    <w:abstractNumId w:val="1"/>
   </w:num>
   <w:num w:numId="2" w16cid:durableId="2019308974">
-    <w:abstractNumId w:val="1"/>
+    <w:abstractNumId w:val="2"/>
   </w:num>
   <w:num w:numId="3" w16cid:durableId="1088884038">
-    <w:abstractNumId w:val="2"/>
+    <w:abstractNumId w:val="3"/>
+  </w:num>
+  <w:num w:numId="4" w16cid:durableId="414473604">
+    <w:abstractNumId w:val="0"/>
   </w:num>
 </w:numbering>
 </file>
@@ -1635,7 +1586,6 @@
   <w:style w:type="character" w:default="1" w:styleId="Policepardfaut">
     <w:name w:val="Default Paragraph Font"/>
     <w:uiPriority w:val="1"/>
-    <w:semiHidden/>
     <w:unhideWhenUsed/>
   </w:style>
   <w:style w:type="table" w:default="1" w:styleId="TableauNormal">
@@ -1947,6 +1897,29 @@
       <w:smallCaps/>
       <w:color w:val="2F5496" w:themeColor="accent1" w:themeShade="BF"/>
       <w:spacing w:val="5"/>
+    </w:rPr>
+  </w:style>
+  <w:style w:type="character" w:styleId="Lienhypertexte">
+    <w:name w:val="Hyperlink"/>
+    <w:basedOn w:val="Policepardfaut"/>
+    <w:uiPriority w:val="99"/>
+    <w:unhideWhenUsed/>
+    <w:rsid w:val="00145867"/>
+    <w:rPr>
+      <w:color w:val="0563C1" w:themeColor="hyperlink"/>
+      <w:u w:val="single"/>
+    </w:rPr>
+  </w:style>
+  <w:style w:type="character" w:styleId="Mentionnonrsolue">
+    <w:name w:val="Unresolved Mention"/>
+    <w:basedOn w:val="Policepardfaut"/>
+    <w:uiPriority w:val="99"/>
+    <w:semiHidden/>
+    <w:unhideWhenUsed/>
+    <w:rsid w:val="00145867"/>
+    <w:rPr>
+      <w:color w:val="605E5C"/>
+      <w:shd w:val="clear" w:color="auto" w:fill="E1DFDD"/>
     </w:rPr>
   </w:style>
 </w:styles>

</xml_diff>

<commit_message>
update the journal and final push
</commit_message>
<xml_diff>
--- a/Log.docx
+++ b/Log.docx
@@ -319,13 +319,7 @@
           <w:rPr>
             <w:rStyle w:val="Lienhypertexte"/>
           </w:rPr>
-          <w:t>http://localhost:8000/api/cart/current-use</w:t>
-        </w:r>
-        <w:r>
-          <w:rPr>
-            <w:rStyle w:val="Lienhypertexte"/>
-          </w:rPr>
-          <w:t>r</w:t>
+          <w:t>http://localhost:8000/api/cart/current-user</w:t>
         </w:r>
       </w:hyperlink>
     </w:p>
@@ -452,6 +446,26 @@
     </w:p>
     <w:p>
       <w:pPr>
+        <w:pStyle w:val="Paragraphedeliste"/>
+      </w:pPr>
+    </w:p>
+    <w:p>
+      <w:pPr>
+        <w:pStyle w:val="Paragraphedeliste"/>
+        <w:numPr>
+          <w:ilvl w:val="0"/>
+          <w:numId w:val="1"/>
+        </w:numPr>
+      </w:pPr>
+      <w:r>
+        <w:t>J’ai testé le projet sur un autre appareil,  il est portable et fonctionnel</w:t>
+      </w:r>
+      <w:r>
+        <w:t>.</w:t>
+      </w:r>
+    </w:p>
+    <w:p>
+      <w:pPr>
         <w:rPr>
           <w:u w:val="single"/>
         </w:rPr>
@@ -526,7 +540,13 @@
         <w:ind w:left="360"/>
       </w:pPr>
       <w:r>
-        <w:t>Total : 31h00</w:t>
+        <w:t>Total : 3</w:t>
+      </w:r>
+      <w:r>
+        <w:t>2</w:t>
+      </w:r>
+      <w:r>
+        <w:t>h00</w:t>
       </w:r>
     </w:p>
     <w:sectPr>
@@ -1607,6 +1627,7 @@
   <w:style w:type="character" w:default="1" w:styleId="Policepardfaut">
     <w:name w:val="Default Paragraph Font"/>
     <w:uiPriority w:val="1"/>
+    <w:semiHidden/>
     <w:unhideWhenUsed/>
   </w:style>
   <w:style w:type="table" w:default="1" w:styleId="TableauNormal">

</xml_diff>